<commit_message>
Don yeu cau doi tra
</commit_message>
<xml_diff>
--- a/BaoCao/Final/[BRS-02] KhaoSatHeThongNPP.docx
+++ b/BaoCao/Final/[BRS-02] KhaoSatHeThongNPP.docx
@@ -4,7 +4,7 @@
   <w:body>
     <w:p>
       <w:pPr>
-        <w:pStyle w:val="ThnVnban"/>
+        <w:pStyle w:val="BodyText"/>
         <w:spacing w:before="1" w:line="360" w:lineRule="auto"/>
         <w:jc w:val="both"/>
         <w:rPr>
@@ -16,7 +16,7 @@
     </w:p>
     <w:tbl>
       <w:tblPr>
-        <w:tblStyle w:val="TableNormal"/>
+        <w:tblStyle w:val="TableNormal1"/>
         <w:tblW w:w="0" w:type="auto"/>
         <w:tblInd w:w="105" w:type="dxa"/>
         <w:tblBorders>
@@ -226,8 +226,6 @@
                 <w:lang w:val="vi-VN"/>
               </w:rPr>
             </w:pPr>
-            <w:bookmarkStart w:id="0" w:name="_GoBack"/>
-            <w:bookmarkEnd w:id="0"/>
             <w:r>
               <w:rPr>
                 <w:b/>
@@ -267,7 +265,7 @@
     </w:p>
     <w:p>
       <w:pPr>
-        <w:pStyle w:val="u1"/>
+        <w:pStyle w:val="Heading1"/>
         <w:rPr>
           <w:noProof/>
           <w:lang w:val="vi-VN"/>
@@ -284,7 +282,7 @@
     </w:p>
     <w:p>
       <w:pPr>
-        <w:pStyle w:val="ThnVnban"/>
+        <w:pStyle w:val="BodyText"/>
         <w:spacing w:before="9" w:after="1" w:line="360" w:lineRule="auto"/>
         <w:jc w:val="both"/>
         <w:rPr>
@@ -297,7 +295,7 @@
     </w:p>
     <w:tbl>
       <w:tblPr>
-        <w:tblStyle w:val="TableNormal"/>
+        <w:tblStyle w:val="TableNormal1"/>
         <w:tblW w:w="0" w:type="auto"/>
         <w:tblInd w:w="347" w:type="dxa"/>
         <w:tblBorders>
@@ -492,7 +490,7 @@
     </w:p>
     <w:p>
       <w:pPr>
-        <w:pStyle w:val="u1"/>
+        <w:pStyle w:val="Heading1"/>
         <w:rPr>
           <w:noProof/>
           <w:lang w:val="vi-VN"/>
@@ -508,7 +506,7 @@
     </w:p>
     <w:p>
       <w:pPr>
-        <w:pStyle w:val="ThnVnban"/>
+        <w:pStyle w:val="BodyText"/>
         <w:spacing w:before="7" w:line="360" w:lineRule="auto"/>
         <w:jc w:val="both"/>
         <w:rPr>
@@ -521,7 +519,7 @@
     </w:p>
     <w:tbl>
       <w:tblPr>
-        <w:tblStyle w:val="TableNormal"/>
+        <w:tblStyle w:val="TableNormal1"/>
         <w:tblW w:w="0" w:type="auto"/>
         <w:tblInd w:w="5" w:type="dxa"/>
         <w:tblBorders>
@@ -1131,7 +1129,7 @@
     </w:p>
     <w:p>
       <w:pPr>
-        <w:pStyle w:val="u1"/>
+        <w:pStyle w:val="Heading1"/>
         <w:rPr>
           <w:noProof/>
           <w:lang w:val="vi-VN"/>
@@ -1148,7 +1146,7 @@
     </w:p>
     <w:p>
       <w:pPr>
-        <w:pStyle w:val="ThnVnban"/>
+        <w:pStyle w:val="BodyText"/>
         <w:spacing w:before="244" w:line="360" w:lineRule="auto"/>
         <w:ind w:left="460" w:right="114"/>
         <w:jc w:val="both"/>
@@ -1167,7 +1165,7 @@
     </w:p>
     <w:p>
       <w:pPr>
-        <w:pStyle w:val="oancuaDanhsach"/>
+        <w:pStyle w:val="ListParagraph"/>
         <w:numPr>
           <w:ilvl w:val="0"/>
           <w:numId w:val="6"/>
@@ -1211,7 +1209,7 @@
     </w:p>
     <w:p>
       <w:pPr>
-        <w:pStyle w:val="oancuaDanhsach"/>
+        <w:pStyle w:val="ListParagraph"/>
         <w:numPr>
           <w:ilvl w:val="0"/>
           <w:numId w:val="6"/>
@@ -1255,7 +1253,7 @@
     </w:p>
     <w:p>
       <w:pPr>
-        <w:pStyle w:val="oancuaDanhsach"/>
+        <w:pStyle w:val="ListParagraph"/>
         <w:numPr>
           <w:ilvl w:val="0"/>
           <w:numId w:val="6"/>
@@ -1299,7 +1297,7 @@
     </w:p>
     <w:p>
       <w:pPr>
-        <w:pStyle w:val="u1"/>
+        <w:pStyle w:val="Heading1"/>
         <w:rPr>
           <w:noProof/>
           <w:lang w:val="vi-VN"/>
@@ -1315,7 +1313,7 @@
     </w:p>
     <w:p>
       <w:pPr>
-        <w:pStyle w:val="u2"/>
+        <w:pStyle w:val="Heading2"/>
       </w:pPr>
       <w:r>
         <w:t>Quy trình mở nhà phân</w:t>
@@ -1332,7 +1330,7 @@
     </w:p>
     <w:p>
       <w:pPr>
-        <w:pStyle w:val="ThnVnban"/>
+        <w:pStyle w:val="BodyText"/>
         <w:spacing w:before="239" w:line="360" w:lineRule="auto"/>
         <w:ind w:left="900"/>
         <w:jc w:val="both"/>
@@ -1372,7 +1370,7 @@
     </w:p>
     <w:p>
       <w:pPr>
-        <w:pStyle w:val="oancuaDanhsach"/>
+        <w:pStyle w:val="ListParagraph"/>
         <w:numPr>
           <w:ilvl w:val="2"/>
           <w:numId w:val="5"/>
@@ -1424,7 +1422,7 @@
     </w:p>
     <w:p>
       <w:pPr>
-        <w:pStyle w:val="oancuaDanhsach"/>
+        <w:pStyle w:val="ListParagraph"/>
         <w:numPr>
           <w:ilvl w:val="2"/>
           <w:numId w:val="5"/>
@@ -1469,7 +1467,7 @@
     </w:p>
     <w:p>
       <w:pPr>
-        <w:pStyle w:val="oancuaDanhsach"/>
+        <w:pStyle w:val="ListParagraph"/>
         <w:numPr>
           <w:ilvl w:val="2"/>
           <w:numId w:val="5"/>
@@ -1522,7 +1520,7 @@
     </w:p>
     <w:p>
       <w:pPr>
-        <w:pStyle w:val="u2"/>
+        <w:pStyle w:val="Heading2"/>
       </w:pPr>
       <w:r>
         <w:t xml:space="preserve">Quy trình </w:t>
@@ -1588,13 +1586,16 @@
     </w:p>
     <w:p>
       <w:pPr>
-        <w:pStyle w:val="u2"/>
-      </w:pPr>
-      <w:r>
-        <w:t>Quy trình đổi trả hàng</w:t>
-      </w:r>
-      <w:r>
-        <w:t xml:space="preserve"> hóa</w:t>
+        <w:pStyle w:val="Heading2"/>
+      </w:pPr>
+      <w:r>
+        <w:t>Quy trình đổi trả</w:t>
+      </w:r>
+      <w:r>
+        <w:rPr>
+          <w:lang w:val="en-US"/>
+        </w:rPr>
+        <w:t xml:space="preserve"> sản phẩm</w:t>
       </w:r>
       <w:r>
         <w:t>:</w:t>
@@ -1640,7 +1641,114 @@
           <w:noProof/>
           <w:lang w:val="vi-VN"/>
         </w:rPr>
-        <w:t>Nhà phân phối thông báo qua điện thoại về việc đổi trả để hẹn lịch gặp. Sau đó, nhân viên nhà phân phối sẽ đến để cung cấp thông tin hàng hóa, số lượng hàng hóa, lý do đổi trả (phải đưa ra được bằng chứng là do lỗi của nhà sản xuất như mẫu sản phẩm bị hư, phản hồi của khách hàng khi sử dụng và các giấy tờ liên quan). Nhà phân phối phải cung cấp hóa đơn và phiếu xuất kho khi trả hàng cho công ty.</w:t>
+        <w:t>Nhà phân phối</w:t>
+      </w:r>
+      <w:r>
+        <w:rPr>
+          <w:noProof/>
+        </w:rPr>
+        <w:t xml:space="preserve"> lập đơn yêu cầu đổi trả sản phẩm</w:t>
+      </w:r>
+      <w:r>
+        <w:rPr>
+          <w:noProof/>
+        </w:rPr>
+        <w:t>,</w:t>
+      </w:r>
+      <w:r>
+        <w:rPr>
+          <w:noProof/>
+          <w:lang w:val="vi-VN"/>
+        </w:rPr>
+        <w:t xml:space="preserve"> cung cấp</w:t>
+      </w:r>
+      <w:r>
+        <w:rPr>
+          <w:noProof/>
+        </w:rPr>
+        <w:t xml:space="preserve"> thông tin kho,</w:t>
+      </w:r>
+      <w:r>
+        <w:rPr>
+          <w:noProof/>
+        </w:rPr>
+        <w:t xml:space="preserve"> hình thức đổi trả,</w:t>
+      </w:r>
+      <w:r>
+        <w:rPr>
+          <w:noProof/>
+          <w:lang w:val="vi-VN"/>
+        </w:rPr>
+        <w:t xml:space="preserve"> thông tin </w:t>
+      </w:r>
+      <w:r>
+        <w:rPr>
+          <w:noProof/>
+        </w:rPr>
+        <w:t>sản phẩm</w:t>
+      </w:r>
+      <w:r>
+        <w:rPr>
+          <w:noProof/>
+          <w:lang w:val="vi-VN"/>
+        </w:rPr>
+        <w:t>, số lượ</w:t>
+      </w:r>
+      <w:r>
+        <w:rPr>
+          <w:noProof/>
+          <w:lang w:val="vi-VN"/>
+        </w:rPr>
+        <w:t xml:space="preserve">ng </w:t>
+      </w:r>
+      <w:r>
+        <w:rPr>
+          <w:noProof/>
+        </w:rPr>
+        <w:t>sản phẩm</w:t>
+      </w:r>
+      <w:r>
+        <w:rPr>
+          <w:noProof/>
+          <w:lang w:val="vi-VN"/>
+        </w:rPr>
+        <w:t>, lý do đổi trả</w:t>
+      </w:r>
+      <w:r>
+        <w:rPr>
+          <w:noProof/>
+        </w:rPr>
+        <w:t xml:space="preserve">. Khi nhân viên công ty Vitamilk đến kiểm tra sản phẩm để thu hồi thì nhà phân phối </w:t>
+      </w:r>
+      <w:r>
+        <w:rPr>
+          <w:noProof/>
+          <w:lang w:val="vi-VN"/>
+        </w:rPr>
+        <w:t>phải đưa ra được bằng chứng là do lỗi của nhà sản xuất như mẫu sản phẩm bị hư</w:t>
+      </w:r>
+      <w:bookmarkStart w:id="0" w:name="_GoBack"/>
+      <w:bookmarkEnd w:id="0"/>
+      <w:r>
+        <w:rPr>
+          <w:noProof/>
+          <w:lang w:val="vi-VN"/>
+        </w:rPr>
+        <w:t>, phản hồi của khách hàng khi sử dụng và các giấy tờ</w:t>
+      </w:r>
+      <w:r>
+        <w:rPr>
+          <w:noProof/>
+          <w:lang w:val="vi-VN"/>
+        </w:rPr>
+        <w:t xml:space="preserve"> liên quan</w:t>
+      </w:r>
+      <w:r>
+        <w:rPr>
+          <w:noProof/>
+          <w:lang w:val="vi-VN"/>
+        </w:rPr>
+        <w:t>. Nhà phân phối phải cung cấp hóa đơn và phiếu xuất kho khi trả hàng cho công ty.</w:t>
       </w:r>
     </w:p>
     <w:p>
@@ -1675,15 +1783,82 @@
         <w:ind w:left="720"/>
         <w:rPr>
           <w:noProof/>
-          <w:lang w:val="vi-VN"/>
-        </w:rPr>
-      </w:pPr>
-      <w:r>
-        <w:rPr>
-          <w:noProof/>
-          <w:lang w:val="vi-VN"/>
-        </w:rPr>
-        <w:t xml:space="preserve">Nhân viên tiếp nhận thông tin, số lượng hàng hóa sau đó kiểm tra các thông tin do nhà phân phối cung cấp để xem xét duyệt yêu cầu đổi trả và sắp xếp lịch lấy hàng về với nhà phân phối. Sau đó nhân viên sẽ hỏi về việc đổi hàng mới cho nhà phân phối rồi lập phiếu đổi trả gồm thông tin nhà phân phối, hàng trả, hàng đổi, tiền trả cho nhà phối. </w:t>
+        </w:rPr>
+      </w:pPr>
+      <w:r>
+        <w:rPr>
+          <w:noProof/>
+        </w:rPr>
+        <w:t>Công ty</w:t>
+      </w:r>
+      <w:r>
+        <w:rPr>
+          <w:noProof/>
+          <w:lang w:val="vi-VN"/>
+        </w:rPr>
+        <w:t xml:space="preserve"> tiếp nhận thông tin</w:t>
+      </w:r>
+      <w:r>
+        <w:rPr>
+          <w:noProof/>
+        </w:rPr>
+        <w:t xml:space="preserve"> đơn yêu cầu đổi trả,</w:t>
+      </w:r>
+      <w:r>
+        <w:rPr>
+          <w:noProof/>
+          <w:lang w:val="vi-VN"/>
+        </w:rPr>
+        <w:t xml:space="preserve"> sau đó</w:t>
+      </w:r>
+      <w:r>
+        <w:rPr>
+          <w:noProof/>
+        </w:rPr>
+        <w:t>, cử nhân viên</w:t>
+      </w:r>
+      <w:r>
+        <w:rPr>
+          <w:noProof/>
+        </w:rPr>
+        <w:t xml:space="preserve"> liên hệ,</w:t>
+      </w:r>
+      <w:r>
+        <w:rPr>
+          <w:noProof/>
+        </w:rPr>
+        <w:t xml:space="preserve"> sắp xếp lịch hẹn gặp ở kho để</w:t>
+      </w:r>
+      <w:r>
+        <w:rPr>
+          <w:noProof/>
+          <w:lang w:val="vi-VN"/>
+        </w:rPr>
+        <w:t xml:space="preserve"> kiểm tra</w:t>
+      </w:r>
+      <w:r>
+        <w:rPr>
+          <w:noProof/>
+        </w:rPr>
+        <w:t xml:space="preserve"> các sản phẩm</w:t>
+      </w:r>
+      <w:r>
+        <w:rPr>
+          <w:noProof/>
+        </w:rPr>
+        <w:t xml:space="preserve"> lỗi và lấy hàng về</w:t>
+      </w:r>
+      <w:r>
+        <w:rPr>
+          <w:noProof/>
+        </w:rPr>
+        <w:t>. Nhân viên ghi nhận lại tình trạng thực tế và tiến hành lập phiếu đổi trả hoặc từ chối đơn yêu cầu đổi trả của nhà phân phối</w:t>
+      </w:r>
+      <w:r>
+        <w:rPr>
+          <w:noProof/>
+        </w:rPr>
+        <w:t>.</w:t>
       </w:r>
     </w:p>
     <w:p>
@@ -1704,7 +1879,34 @@
           <w:noProof/>
           <w:lang w:val="vi-VN"/>
         </w:rPr>
-        <w:t xml:space="preserve">Trường hợp nhà phân phối đổi hàng như cũ thì nhân viên nhà phân phối sẽ ký xác nhận vào đơn đổi trả và kết thúc quy trình. </w:t>
+        <w:t>Trường hợp nhà phân phối đổ</w:t>
+      </w:r>
+      <w:r>
+        <w:rPr>
+          <w:noProof/>
+          <w:lang w:val="vi-VN"/>
+        </w:rPr>
+        <w:t>i hàng</w:t>
+      </w:r>
+      <w:r>
+        <w:rPr>
+          <w:noProof/>
+          <w:lang w:val="vi-VN"/>
+        </w:rPr>
+        <w:t xml:space="preserve"> thì</w:t>
+      </w:r>
+      <w:r>
+        <w:rPr>
+          <w:noProof/>
+        </w:rPr>
+        <w:t xml:space="preserve"> nhân viên sẽ lấy sản phẩm lỗi về và sắp xếp lịch để đổi sản phẩm mới</w:t>
+      </w:r>
+      <w:r>
+        <w:rPr>
+          <w:noProof/>
+          <w:lang w:val="vi-VN"/>
+        </w:rPr>
+        <w:t xml:space="preserve">. </w:t>
       </w:r>
     </w:p>
     <w:p>
@@ -1725,7 +1927,33 @@
           <w:noProof/>
           <w:lang w:val="vi-VN"/>
         </w:rPr>
-        <w:t xml:space="preserve">Trường hợp nhà phân phối không muốn đổi hàng hoặc đổi lại ít hơn số lượng trả thì nhân viên sẽ kiểm tra công nợ của khách hàng. </w:t>
+        <w:t>Trường hợp nhà phân phối trả</w:t>
+      </w:r>
+      <w:r>
+        <w:rPr>
+          <w:noProof/>
+        </w:rPr>
+        <w:t xml:space="preserve"> hàng</w:t>
+      </w:r>
+      <w:r>
+        <w:rPr>
+          <w:noProof/>
+          <w:lang w:val="vi-VN"/>
+        </w:rPr>
+        <w:t xml:space="preserve"> thì </w:t>
+      </w:r>
+      <w:r>
+        <w:rPr>
+          <w:noProof/>
+        </w:rPr>
+        <w:t>hệ thống</w:t>
+      </w:r>
+      <w:r>
+        <w:rPr>
+          <w:noProof/>
+          <w:lang w:val="vi-VN"/>
+        </w:rPr>
+        <w:t xml:space="preserve"> sẽ kiểm tra công nợ của khách hàng. </w:t>
       </w:r>
     </w:p>
     <w:p>
@@ -1746,7 +1974,53 @@
           <w:noProof/>
           <w:lang w:val="vi-VN"/>
         </w:rPr>
-        <w:t xml:space="preserve">Nếu khách hàng không có công nợ thì nhân viên sẽ trả tiền mặt hoàn toàn cho nhà phân phối. </w:t>
+        <w:t>Nếu khách hàng không có công nợ thì nhân viên sẽ</w:t>
+      </w:r>
+      <w:r>
+        <w:rPr>
+          <w:noProof/>
+        </w:rPr>
+        <w:t xml:space="preserve"> lập phiếu chi để</w:t>
+      </w:r>
+      <w:r>
+        <w:rPr>
+          <w:noProof/>
+          <w:lang w:val="vi-VN"/>
+        </w:rPr>
+        <w:t xml:space="preserve"> trả </w:t>
+      </w:r>
+      <w:r>
+        <w:rPr>
+          <w:noProof/>
+        </w:rPr>
+        <w:t xml:space="preserve">lại </w:t>
+      </w:r>
+      <w:r>
+        <w:rPr>
+          <w:noProof/>
+          <w:lang w:val="vi-VN"/>
+        </w:rPr>
+        <w:t>tiề</w:t>
+      </w:r>
+      <w:r>
+        <w:rPr>
+          <w:noProof/>
+          <w:lang w:val="vi-VN"/>
+        </w:rPr>
+        <w:t>n</w:t>
+      </w:r>
+      <w:r>
+        <w:rPr>
+          <w:noProof/>
+        </w:rPr>
+        <w:t xml:space="preserve"> đổi trả sản phẩm </w:t>
+      </w:r>
+      <w:r>
+        <w:rPr>
+          <w:noProof/>
+          <w:lang w:val="vi-VN"/>
+        </w:rPr>
+        <w:t xml:space="preserve">cho nhà phân phối. </w:t>
       </w:r>
     </w:p>
     <w:p>
@@ -1767,8 +2041,73 @@
           <w:noProof/>
           <w:lang w:val="vi-VN"/>
         </w:rPr>
-        <w:lastRenderedPageBreak/>
-        <w:t xml:space="preserve">Nếu công nợ lớn hơn số tiền phải trả cho nhà phân phối thì nhân viên sẽ trừ vào công nợ. </w:t>
+        <w:t>Nếu công nợ lớ</w:t>
+      </w:r>
+      <w:r>
+        <w:rPr>
+          <w:noProof/>
+          <w:lang w:val="vi-VN"/>
+        </w:rPr>
+        <w:t>n hơn</w:t>
+      </w:r>
+      <w:r>
+        <w:rPr>
+          <w:noProof/>
+          <w:lang w:val="vi-VN"/>
+        </w:rPr>
+        <w:t xml:space="preserve"> tiền </w:t>
+      </w:r>
+      <w:r>
+        <w:rPr>
+          <w:noProof/>
+        </w:rPr>
+        <w:t>đổi</w:t>
+      </w:r>
+      <w:r>
+        <w:rPr>
+          <w:noProof/>
+          <w:lang w:val="vi-VN"/>
+        </w:rPr>
+        <w:t xml:space="preserve"> trả</w:t>
+      </w:r>
+      <w:r>
+        <w:rPr>
+          <w:noProof/>
+        </w:rPr>
+        <w:t xml:space="preserve"> sản phẩm</w:t>
+      </w:r>
+      <w:r>
+        <w:rPr>
+          <w:noProof/>
+          <w:lang w:val="vi-VN"/>
+        </w:rPr>
+        <w:t xml:space="preserve"> thì nhân viên sẽ trừ</w:t>
+      </w:r>
+      <w:r>
+        <w:rPr>
+          <w:noProof/>
+        </w:rPr>
+        <w:t xml:space="preserve"> tiền đổi trả sản phẩm</w:t>
+      </w:r>
+      <w:r>
+        <w:rPr>
+          <w:noProof/>
+          <w:lang w:val="vi-VN"/>
+        </w:rPr>
+        <w:t xml:space="preserve"> </w:t>
+      </w:r>
+      <w:r>
+        <w:rPr>
+          <w:noProof/>
+        </w:rPr>
+        <w:t>cho</w:t>
+      </w:r>
+      <w:r>
+        <w:rPr>
+          <w:noProof/>
+          <w:lang w:val="vi-VN"/>
+        </w:rPr>
+        <w:t xml:space="preserve"> công nợ. </w:t>
       </w:r>
     </w:p>
     <w:p>
@@ -1789,12 +2128,79 @@
           <w:noProof/>
           <w:lang w:val="vi-VN"/>
         </w:rPr>
-        <w:t xml:space="preserve">Nếu công nợ nhỏ hơn số tiền phải trả cho nhà phân phối thì nhân viên sẽ trừ hết công nợ và trả tiền mặt phần còn lại. </w:t>
-      </w:r>
-    </w:p>
-    <w:p>
-      <w:pPr>
-        <w:pStyle w:val="u2"/>
+        <w:lastRenderedPageBreak/>
+        <w:t>Nếu công nợ nhỏ</w:t>
+      </w:r>
+      <w:r>
+        <w:rPr>
+          <w:noProof/>
+          <w:lang w:val="vi-VN"/>
+        </w:rPr>
+        <w:t xml:space="preserve"> hơn</w:t>
+      </w:r>
+      <w:r>
+        <w:rPr>
+          <w:noProof/>
+          <w:lang w:val="vi-VN"/>
+        </w:rPr>
+        <w:t xml:space="preserve"> tiền </w:t>
+      </w:r>
+      <w:r>
+        <w:rPr>
+          <w:noProof/>
+        </w:rPr>
+        <w:t xml:space="preserve">đổi </w:t>
+      </w:r>
+      <w:r>
+        <w:rPr>
+          <w:noProof/>
+          <w:lang w:val="vi-VN"/>
+        </w:rPr>
+        <w:t xml:space="preserve">trả </w:t>
+      </w:r>
+      <w:r>
+        <w:rPr>
+          <w:noProof/>
+        </w:rPr>
+        <w:t xml:space="preserve">sản phẩm </w:t>
+      </w:r>
+      <w:r>
+        <w:rPr>
+          <w:noProof/>
+          <w:lang w:val="vi-VN"/>
+        </w:rPr>
+        <w:t>thì nhân viên sẽ trừ hết công nợ và</w:t>
+      </w:r>
+      <w:r>
+        <w:rPr>
+          <w:noProof/>
+        </w:rPr>
+        <w:t xml:space="preserve"> lập phiếu chi để</w:t>
+      </w:r>
+      <w:r>
+        <w:rPr>
+          <w:noProof/>
+          <w:lang w:val="vi-VN"/>
+        </w:rPr>
+        <w:t xml:space="preserve"> trả phần</w:t>
+      </w:r>
+      <w:r>
+        <w:rPr>
+          <w:noProof/>
+        </w:rPr>
+        <w:t xml:space="preserve"> tiền đổi trả</w:t>
+      </w:r>
+      <w:r>
+        <w:rPr>
+          <w:noProof/>
+          <w:lang w:val="vi-VN"/>
+        </w:rPr>
+        <w:t xml:space="preserve"> còn lại. </w:t>
+      </w:r>
+    </w:p>
+    <w:p>
+      <w:pPr>
+        <w:pStyle w:val="Heading2"/>
       </w:pPr>
       <w:r>
         <w:t>Quy trình khuyến mãi:</w:t>
@@ -1824,7 +2230,7 @@
     </w:p>
     <w:p>
       <w:pPr>
-        <w:pStyle w:val="u2"/>
+        <w:pStyle w:val="Heading2"/>
       </w:pPr>
       <w:r>
         <w:t>Quy trình giao hàng:</w:t>
@@ -1854,7 +2260,7 @@
     </w:p>
     <w:p>
       <w:pPr>
-        <w:pStyle w:val="u2"/>
+        <w:pStyle w:val="Heading2"/>
       </w:pPr>
       <w:r>
         <w:t>Quy trình báo</w:t>
@@ -1871,7 +2277,7 @@
     </w:p>
     <w:p>
       <w:pPr>
-        <w:pStyle w:val="oancuaDanhsach"/>
+        <w:pStyle w:val="ListParagraph"/>
         <w:numPr>
           <w:ilvl w:val="0"/>
           <w:numId w:val="3"/>
@@ -1913,7 +2319,7 @@
     </w:p>
     <w:p>
       <w:pPr>
-        <w:pStyle w:val="oancuaDanhsach"/>
+        <w:pStyle w:val="ListParagraph"/>
         <w:numPr>
           <w:ilvl w:val="0"/>
           <w:numId w:val="3"/>
@@ -1933,7 +2339,6 @@
           <w:sz w:val="26"/>
           <w:lang w:val="vi-VN"/>
         </w:rPr>
-        <w:lastRenderedPageBreak/>
         <w:t>Báo cáo được in ra và gửi ban giám</w:t>
       </w:r>
       <w:r>
@@ -1956,7 +2361,7 @@
     </w:p>
     <w:p>
       <w:pPr>
-        <w:pStyle w:val="oancuaDanhsach"/>
+        <w:pStyle w:val="ListParagraph"/>
         <w:numPr>
           <w:ilvl w:val="0"/>
           <w:numId w:val="3"/>
@@ -2007,6 +2412,7 @@
           <w:sz w:val="26"/>
           <w:lang w:val="vi-VN"/>
         </w:rPr>
+        <w:lastRenderedPageBreak/>
         <w:t>Thông tin trong báo cáo phải trả lời các câu hỏi</w:t>
       </w:r>
       <w:r>
@@ -2029,7 +2435,7 @@
     </w:p>
     <w:p>
       <w:pPr>
-        <w:pStyle w:val="oancuaDanhsach"/>
+        <w:pStyle w:val="ListParagraph"/>
         <w:numPr>
           <w:ilvl w:val="0"/>
           <w:numId w:val="3"/>
@@ -2071,7 +2477,7 @@
     </w:p>
     <w:p>
       <w:pPr>
-        <w:pStyle w:val="oancuaDanhsach"/>
+        <w:pStyle w:val="ListParagraph"/>
         <w:numPr>
           <w:ilvl w:val="1"/>
           <w:numId w:val="3"/>
@@ -2113,7 +2519,7 @@
     </w:p>
     <w:p>
       <w:pPr>
-        <w:pStyle w:val="oancuaDanhsach"/>
+        <w:pStyle w:val="ListParagraph"/>
         <w:numPr>
           <w:ilvl w:val="1"/>
           <w:numId w:val="3"/>
@@ -2163,7 +2569,7 @@
     </w:p>
     <w:p>
       <w:pPr>
-        <w:pStyle w:val="oancuaDanhsach"/>
+        <w:pStyle w:val="ListParagraph"/>
         <w:numPr>
           <w:ilvl w:val="1"/>
           <w:numId w:val="3"/>
@@ -2205,7 +2611,7 @@
     </w:p>
     <w:p>
       <w:pPr>
-        <w:pStyle w:val="oancuaDanhsach"/>
+        <w:pStyle w:val="ListParagraph"/>
         <w:numPr>
           <w:ilvl w:val="0"/>
           <w:numId w:val="3"/>
@@ -2247,7 +2653,7 @@
     </w:p>
     <w:p>
       <w:pPr>
-        <w:pStyle w:val="oancuaDanhsach"/>
+        <w:pStyle w:val="ListParagraph"/>
         <w:numPr>
           <w:ilvl w:val="1"/>
           <w:numId w:val="3"/>
@@ -2292,7 +2698,7 @@
     </w:p>
     <w:p>
       <w:pPr>
-        <w:pStyle w:val="oancuaDanhsach"/>
+        <w:pStyle w:val="ListParagraph"/>
         <w:numPr>
           <w:ilvl w:val="1"/>
           <w:numId w:val="3"/>
@@ -2337,7 +2743,7 @@
     </w:p>
     <w:p>
       <w:pPr>
-        <w:pStyle w:val="oancuaDanhsach"/>
+        <w:pStyle w:val="ListParagraph"/>
         <w:numPr>
           <w:ilvl w:val="1"/>
           <w:numId w:val="3"/>
@@ -2382,7 +2788,7 @@
     </w:p>
     <w:p>
       <w:pPr>
-        <w:pStyle w:val="oancuaDanhsach"/>
+        <w:pStyle w:val="ListParagraph"/>
         <w:numPr>
           <w:ilvl w:val="2"/>
           <w:numId w:val="4"/>
@@ -2427,7 +2833,7 @@
     </w:p>
     <w:p>
       <w:pPr>
-        <w:pStyle w:val="ThnVnban"/>
+        <w:pStyle w:val="BodyText"/>
         <w:spacing w:before="0" w:line="360" w:lineRule="auto"/>
         <w:ind w:left="1736"/>
         <w:jc w:val="both"/>
@@ -2460,7 +2866,7 @@
     </w:p>
     <w:p>
       <w:pPr>
-        <w:pStyle w:val="u2"/>
+        <w:pStyle w:val="Heading2"/>
       </w:pPr>
       <w:r>
         <w:t>Quy trình thống</w:t>
@@ -2477,7 +2883,7 @@
     </w:p>
     <w:p>
       <w:pPr>
-        <w:pStyle w:val="oancuaDanhsach"/>
+        <w:pStyle w:val="ListParagraph"/>
         <w:numPr>
           <w:ilvl w:val="2"/>
           <w:numId w:val="4"/>
@@ -2522,7 +2928,7 @@
     </w:p>
     <w:p>
       <w:pPr>
-        <w:pStyle w:val="ThnVnban"/>
+        <w:pStyle w:val="BodyText"/>
         <w:spacing w:before="0" w:line="360" w:lineRule="auto"/>
         <w:ind w:left="1736" w:right="113"/>
         <w:jc w:val="both"/>
@@ -2541,7 +2947,7 @@
     </w:p>
     <w:p>
       <w:pPr>
-        <w:pStyle w:val="oancuaDanhsach"/>
+        <w:pStyle w:val="ListParagraph"/>
         <w:numPr>
           <w:ilvl w:val="3"/>
           <w:numId w:val="4"/>
@@ -2601,7 +3007,7 @@
     </w:p>
     <w:p>
       <w:pPr>
-        <w:pStyle w:val="oancuaDanhsach"/>
+        <w:pStyle w:val="ListParagraph"/>
         <w:numPr>
           <w:ilvl w:val="4"/>
           <w:numId w:val="4"/>
@@ -2646,7 +3052,7 @@
     </w:p>
     <w:p>
       <w:pPr>
-        <w:pStyle w:val="oancuaDanhsach"/>
+        <w:pStyle w:val="ListParagraph"/>
         <w:numPr>
           <w:ilvl w:val="4"/>
           <w:numId w:val="4"/>
@@ -2690,7 +3096,7 @@
     </w:p>
     <w:p>
       <w:pPr>
-        <w:pStyle w:val="oancuaDanhsach"/>
+        <w:pStyle w:val="ListParagraph"/>
         <w:numPr>
           <w:ilvl w:val="4"/>
           <w:numId w:val="4"/>
@@ -2742,7 +3148,7 @@
     </w:p>
     <w:p>
       <w:pPr>
-        <w:pStyle w:val="oancuaDanhsach"/>
+        <w:pStyle w:val="ListParagraph"/>
         <w:numPr>
           <w:ilvl w:val="4"/>
           <w:numId w:val="4"/>
@@ -2786,7 +3192,7 @@
     </w:p>
     <w:p>
       <w:pPr>
-        <w:pStyle w:val="oancuaDanhsach"/>
+        <w:pStyle w:val="ListParagraph"/>
         <w:numPr>
           <w:ilvl w:val="4"/>
           <w:numId w:val="4"/>
@@ -2830,7 +3236,7 @@
     </w:p>
     <w:p>
       <w:pPr>
-        <w:pStyle w:val="oancuaDanhsach"/>
+        <w:pStyle w:val="ListParagraph"/>
         <w:numPr>
           <w:ilvl w:val="4"/>
           <w:numId w:val="4"/>
@@ -2874,7 +3280,7 @@
     </w:p>
     <w:p>
       <w:pPr>
-        <w:pStyle w:val="oancuaDanhsach"/>
+        <w:pStyle w:val="ListParagraph"/>
         <w:numPr>
           <w:ilvl w:val="4"/>
           <w:numId w:val="4"/>
@@ -2918,7 +3324,7 @@
     </w:p>
     <w:p>
       <w:pPr>
-        <w:pStyle w:val="oancuaDanhsach"/>
+        <w:pStyle w:val="ListParagraph"/>
         <w:numPr>
           <w:ilvl w:val="4"/>
           <w:numId w:val="4"/>
@@ -2962,7 +3368,7 @@
     </w:p>
     <w:p>
       <w:pPr>
-        <w:pStyle w:val="ThnVnban"/>
+        <w:pStyle w:val="BodyText"/>
         <w:spacing w:before="66" w:line="360" w:lineRule="auto"/>
         <w:ind w:left="460"/>
         <w:jc w:val="both"/>
@@ -2988,7 +3394,7 @@
     </w:p>
     <w:p>
       <w:pPr>
-        <w:pStyle w:val="oancuaDanhsach"/>
+        <w:pStyle w:val="ListParagraph"/>
         <w:numPr>
           <w:ilvl w:val="4"/>
           <w:numId w:val="4"/>
@@ -3032,7 +3438,7 @@
     </w:p>
     <w:p>
       <w:pPr>
-        <w:pStyle w:val="oancuaDanhsach"/>
+        <w:pStyle w:val="ListParagraph"/>
         <w:numPr>
           <w:ilvl w:val="4"/>
           <w:numId w:val="4"/>
@@ -3112,7 +3518,7 @@
     </w:p>
     <w:p>
       <w:pPr>
-        <w:pStyle w:val="u1"/>
+        <w:pStyle w:val="Heading1"/>
         <w:rPr>
           <w:noProof/>
           <w:lang w:val="vi-VN"/>
@@ -3128,7 +3534,7 @@
     </w:p>
     <w:p>
       <w:pPr>
-        <w:pStyle w:val="u2"/>
+        <w:pStyle w:val="Heading2"/>
       </w:pPr>
       <w:bookmarkStart w:id="1" w:name="_bookmark0"/>
       <w:bookmarkEnd w:id="1"/>
@@ -3147,7 +3553,7 @@
     </w:p>
     <w:p>
       <w:pPr>
-        <w:pStyle w:val="ThnVnban"/>
+        <w:pStyle w:val="BodyText"/>
         <w:spacing w:before="0" w:line="360" w:lineRule="auto"/>
         <w:ind w:left="990" w:right="116"/>
         <w:jc w:val="both"/>
@@ -3166,7 +3572,7 @@
     </w:p>
     <w:p>
       <w:pPr>
-        <w:pStyle w:val="ThnVnban"/>
+        <w:pStyle w:val="BodyText"/>
         <w:spacing w:before="0" w:line="360" w:lineRule="auto"/>
         <w:ind w:left="990" w:right="118"/>
         <w:jc w:val="both"/>
@@ -3200,7 +3606,7 @@
     </w:p>
     <w:p>
       <w:pPr>
-        <w:pStyle w:val="u2"/>
+        <w:pStyle w:val="Heading2"/>
       </w:pPr>
       <w:r>
         <w:t>Quản lý nâng</w:t>
@@ -3217,7 +3623,7 @@
     </w:p>
     <w:p>
       <w:pPr>
-        <w:pStyle w:val="ThnVnban"/>
+        <w:pStyle w:val="BodyText"/>
         <w:spacing w:before="0" w:line="360" w:lineRule="auto"/>
         <w:ind w:left="990" w:right="116"/>
         <w:jc w:val="both"/>
@@ -3252,7 +3658,7 @@
     </w:p>
     <w:p>
       <w:pPr>
-        <w:pStyle w:val="ThnVnban"/>
+        <w:pStyle w:val="BodyText"/>
         <w:spacing w:before="0" w:line="360" w:lineRule="auto"/>
         <w:ind w:left="990" w:right="98"/>
         <w:jc w:val="both"/>
@@ -3288,7 +3694,7 @@
     </w:p>
     <w:p>
       <w:pPr>
-        <w:pStyle w:val="u1"/>
+        <w:pStyle w:val="Heading1"/>
         <w:rPr>
           <w:noProof/>
           <w:lang w:val="vi-VN"/>
@@ -3304,7 +3710,7 @@
     </w:p>
     <w:p>
       <w:pPr>
-        <w:pStyle w:val="u2"/>
+        <w:pStyle w:val="Heading2"/>
       </w:pPr>
       <w:r>
         <w:t>Sản</w:t>
@@ -3321,7 +3727,7 @@
     </w:p>
     <w:p>
       <w:pPr>
-        <w:pStyle w:val="ThnVnban"/>
+        <w:pStyle w:val="BodyText"/>
         <w:spacing w:before="0" w:line="360" w:lineRule="auto"/>
         <w:ind w:left="990" w:right="98"/>
         <w:jc w:val="both"/>
@@ -3340,7 +3746,7 @@
     </w:p>
     <w:p>
       <w:pPr>
-        <w:pStyle w:val="u2"/>
+        <w:pStyle w:val="Heading2"/>
       </w:pPr>
       <w:r>
         <w:t>Tài</w:t>
@@ -3357,7 +3763,7 @@
     </w:p>
     <w:p>
       <w:pPr>
-        <w:pStyle w:val="ThnVnban"/>
+        <w:pStyle w:val="BodyText"/>
         <w:spacing w:before="0" w:line="360" w:lineRule="auto"/>
         <w:ind w:left="990"/>
         <w:jc w:val="both"/>
@@ -3376,7 +3782,7 @@
     </w:p>
     <w:p>
       <w:pPr>
-        <w:pStyle w:val="ThnVnban"/>
+        <w:pStyle w:val="BodyText"/>
         <w:spacing w:before="241" w:line="360" w:lineRule="auto"/>
         <w:ind w:left="1396"/>
         <w:jc w:val="both"/>
@@ -3425,10 +3831,11 @@
         <w:docPartUnique/>
       </w:docPartObj>
     </w:sdtPr>
+    <w:sdtEndPr/>
     <w:sdtContent>
       <w:p>
         <w:pPr>
-          <w:pStyle w:val="Chntrang"/>
+          <w:pStyle w:val="Footer"/>
           <w:jc w:val="right"/>
         </w:pPr>
         <w:r>
@@ -3445,7 +3852,7 @@
             <w:noProof/>
             <w:lang w:val="vi-VN"/>
           </w:rPr>
-          <w:t>3</w:t>
+          <w:t>5</w:t>
         </w:r>
         <w:r>
           <w:fldChar w:fldCharType="end"/>
@@ -3455,7 +3862,7 @@
   </w:sdt>
   <w:p>
     <w:pPr>
-      <w:pStyle w:val="Chntrang"/>
+      <w:pStyle w:val="Footer"/>
     </w:pPr>
   </w:p>
 </w:ftr>
@@ -3471,10 +3878,11 @@
         <w:docPartUnique/>
       </w:docPartObj>
     </w:sdtPr>
+    <w:sdtEndPr/>
     <w:sdtContent>
       <w:p>
         <w:pPr>
-          <w:pStyle w:val="Chntrang"/>
+          <w:pStyle w:val="Footer"/>
           <w:jc w:val="right"/>
         </w:pPr>
         <w:r>
@@ -3501,7 +3909,7 @@
   </w:sdt>
   <w:p>
     <w:pPr>
-      <w:pStyle w:val="Chntrang"/>
+      <w:pStyle w:val="Footer"/>
     </w:pPr>
   </w:p>
 </w:ftr>
@@ -3549,7 +3957,7 @@
         <v:path o:extrusionok="f" gradientshapeok="t" o:connecttype="rect"/>
         <o:lock v:ext="edit" aspectratio="t"/>
       </v:shapetype>
-      <v:shape id="_x0000_i1045" type="#_x0000_t75" style="width:11.25pt;height:11.25pt" o:bullet="t">
+      <v:shape id="_x0000_i1035" type="#_x0000_t75" style="width:11pt;height:11pt" o:bullet="t">
         <v:imagedata r:id="rId1" o:title="mso69E4"/>
       </v:shape>
     </w:pict>
@@ -4008,7 +4416,7 @@
     <w:lvl w:ilvl="0">
       <w:start w:val="1"/>
       <w:numFmt w:val="decimal"/>
-      <w:pStyle w:val="u1"/>
+      <w:pStyle w:val="Heading1"/>
       <w:lvlText w:val="%1."/>
       <w:lvlJc w:val="left"/>
       <w:pPr>
@@ -4021,7 +4429,7 @@
     <w:lvl w:ilvl="1">
       <w:start w:val="1"/>
       <w:numFmt w:val="decimal"/>
-      <w:pStyle w:val="u2"/>
+      <w:pStyle w:val="Heading2"/>
       <w:lvlText w:val="%1.%2."/>
       <w:lvlJc w:val="left"/>
       <w:pPr>
@@ -5434,7 +5842,7 @@
     <w:lsdException w:name="Hashtag" w:semiHidden="1" w:unhideWhenUsed="1"/>
     <w:lsdException w:name="Unresolved Mention" w:semiHidden="1" w:unhideWhenUsed="1"/>
   </w:latentStyles>
-  <w:style w:type="paragraph" w:default="1" w:styleId="Binhthng">
+  <w:style w:type="paragraph" w:default="1" w:styleId="Normal">
     <w:name w:val="Normal"/>
     <w:uiPriority w:val="1"/>
     <w:qFormat/>
@@ -5442,9 +5850,9 @@
       <w:rFonts w:ascii="Times New Roman" w:eastAsia="Times New Roman" w:hAnsi="Times New Roman" w:cs="Times New Roman"/>
     </w:rPr>
   </w:style>
-  <w:style w:type="paragraph" w:styleId="u1">
+  <w:style w:type="paragraph" w:styleId="Heading1">
     <w:name w:val="heading 1"/>
-    <w:basedOn w:val="Binhthng"/>
+    <w:basedOn w:val="Normal"/>
     <w:autoRedefine/>
     <w:uiPriority w:val="1"/>
     <w:qFormat/>
@@ -5464,10 +5872,10 @@
       <w:szCs w:val="28"/>
     </w:rPr>
   </w:style>
-  <w:style w:type="paragraph" w:styleId="u2">
+  <w:style w:type="paragraph" w:styleId="Heading2">
     <w:name w:val="heading 2"/>
-    <w:basedOn w:val="u1"/>
-    <w:link w:val="u2Char"/>
+    <w:basedOn w:val="Heading1"/>
+    <w:link w:val="Heading2Char"/>
     <w:autoRedefine/>
     <w:uiPriority w:val="9"/>
     <w:unhideWhenUsed/>
@@ -5491,13 +5899,13 @@
       <w:lang w:val="vi-VN"/>
     </w:rPr>
   </w:style>
-  <w:style w:type="character" w:default="1" w:styleId="Phngmcinhcuaoanvn">
+  <w:style w:type="character" w:default="1" w:styleId="DefaultParagraphFont">
     <w:name w:val="Default Paragraph Font"/>
     <w:uiPriority w:val="1"/>
     <w:semiHidden/>
     <w:unhideWhenUsed/>
   </w:style>
-  <w:style w:type="table" w:default="1" w:styleId="BangThngthng">
+  <w:style w:type="table" w:default="1" w:styleId="TableNormal">
     <w:name w:val="Normal Table"/>
     <w:uiPriority w:val="99"/>
     <w:semiHidden/>
@@ -5512,14 +5920,14 @@
       </w:tblCellMar>
     </w:tblPr>
   </w:style>
-  <w:style w:type="numbering" w:default="1" w:styleId="Khngco">
+  <w:style w:type="numbering" w:default="1" w:styleId="NoList">
     <w:name w:val="No List"/>
     <w:uiPriority w:val="99"/>
     <w:semiHidden/>
     <w:unhideWhenUsed/>
   </w:style>
-  <w:style w:type="table" w:customStyle="1" w:styleId="TableNormal">
-    <w:name w:val="Table Normal"/>
+  <w:style w:type="table" w:customStyle="1" w:styleId="TableNormal1">
+    <w:name w:val="Table Normal1"/>
     <w:uiPriority w:val="2"/>
     <w:semiHidden/>
     <w:unhideWhenUsed/>
@@ -5534,9 +5942,9 @@
       </w:tblCellMar>
     </w:tblPr>
   </w:style>
-  <w:style w:type="paragraph" w:styleId="ThnVnban">
+  <w:style w:type="paragraph" w:styleId="BodyText">
     <w:name w:val="Body Text"/>
-    <w:basedOn w:val="Binhthng"/>
+    <w:basedOn w:val="Normal"/>
     <w:uiPriority w:val="1"/>
     <w:qFormat/>
     <w:pPr>
@@ -5547,9 +5955,9 @@
       <w:szCs w:val="26"/>
     </w:rPr>
   </w:style>
-  <w:style w:type="paragraph" w:styleId="oancuaDanhsach">
+  <w:style w:type="paragraph" w:styleId="ListParagraph">
     <w:name w:val="List Paragraph"/>
-    <w:basedOn w:val="Binhthng"/>
+    <w:basedOn w:val="Normal"/>
     <w:uiPriority w:val="1"/>
     <w:qFormat/>
     <w:pPr>
@@ -5558,7 +5966,7 @@
   </w:style>
   <w:style w:type="paragraph" w:customStyle="1" w:styleId="TableParagraph">
     <w:name w:val="Table Paragraph"/>
-    <w:basedOn w:val="Binhthng"/>
+    <w:basedOn w:val="Normal"/>
     <w:uiPriority w:val="1"/>
     <w:qFormat/>
     <w:pPr>
@@ -5568,7 +5976,7 @@
   </w:style>
   <w:style w:type="paragraph" w:customStyle="1" w:styleId="TuStyle-Title1">
     <w:name w:val="Tu Style - Title 1"/>
-    <w:basedOn w:val="oancuaDanhsach"/>
+    <w:basedOn w:val="ListParagraph"/>
     <w:qFormat/>
     <w:rsid w:val="00DB2E35"/>
     <w:pPr>
@@ -5589,7 +5997,7 @@
   </w:style>
   <w:style w:type="character" w:customStyle="1" w:styleId="TuNormalChar">
     <w:name w:val="Tu Normal Char"/>
-    <w:basedOn w:val="Phngmcinhcuaoanvn"/>
+    <w:basedOn w:val="DefaultParagraphFont"/>
     <w:link w:val="TuNormal"/>
     <w:locked/>
     <w:rsid w:val="00DB2E35"/>
@@ -5619,7 +6027,7 @@
   </w:style>
   <w:style w:type="character" w:customStyle="1" w:styleId="MyTableChar">
     <w:name w:val="My Table Char"/>
-    <w:basedOn w:val="Phngmcinhcuaoanvn"/>
+    <w:basedOn w:val="DefaultParagraphFont"/>
     <w:link w:val="MyTable"/>
     <w:locked/>
     <w:rsid w:val="00D707BE"/>
@@ -5631,7 +6039,7 @@
   </w:style>
   <w:style w:type="paragraph" w:customStyle="1" w:styleId="MyTable">
     <w:name w:val="My Table"/>
-    <w:basedOn w:val="Binhthng"/>
+    <w:basedOn w:val="Normal"/>
     <w:link w:val="MyTableChar"/>
     <w:rsid w:val="00D707BE"/>
     <w:pPr>
@@ -5644,10 +6052,10 @@
       <w:szCs w:val="24"/>
     </w:rPr>
   </w:style>
-  <w:style w:type="character" w:customStyle="1" w:styleId="u2Char">
-    <w:name w:val="Đầu đề 2 Char"/>
-    <w:basedOn w:val="Phngmcinhcuaoanvn"/>
-    <w:link w:val="u2"/>
+  <w:style w:type="character" w:customStyle="1" w:styleId="Heading2Char">
+    <w:name w:val="Heading 2 Char"/>
+    <w:basedOn w:val="DefaultParagraphFont"/>
+    <w:link w:val="Heading2"/>
     <w:uiPriority w:val="9"/>
     <w:rsid w:val="00C36CDC"/>
     <w:rPr>
@@ -5661,10 +6069,10 @@
       <w:lang w:val="vi-VN"/>
     </w:rPr>
   </w:style>
-  <w:style w:type="paragraph" w:styleId="utrang">
+  <w:style w:type="paragraph" w:styleId="Header">
     <w:name w:val="header"/>
-    <w:basedOn w:val="Binhthng"/>
-    <w:link w:val="utrangChar"/>
+    <w:basedOn w:val="Normal"/>
+    <w:link w:val="HeaderChar"/>
     <w:uiPriority w:val="99"/>
     <w:unhideWhenUsed/>
     <w:rsid w:val="004E7DB5"/>
@@ -5675,20 +6083,20 @@
       </w:tabs>
     </w:pPr>
   </w:style>
-  <w:style w:type="character" w:customStyle="1" w:styleId="utrangChar">
-    <w:name w:val="Đầu trang Char"/>
-    <w:basedOn w:val="Phngmcinhcuaoanvn"/>
-    <w:link w:val="utrang"/>
+  <w:style w:type="character" w:customStyle="1" w:styleId="HeaderChar">
+    <w:name w:val="Header Char"/>
+    <w:basedOn w:val="DefaultParagraphFont"/>
+    <w:link w:val="Header"/>
     <w:uiPriority w:val="99"/>
     <w:rsid w:val="004E7DB5"/>
     <w:rPr>
       <w:rFonts w:ascii="Times New Roman" w:eastAsia="Times New Roman" w:hAnsi="Times New Roman" w:cs="Times New Roman"/>
     </w:rPr>
   </w:style>
-  <w:style w:type="paragraph" w:styleId="Chntrang">
+  <w:style w:type="paragraph" w:styleId="Footer">
     <w:name w:val="footer"/>
-    <w:basedOn w:val="Binhthng"/>
-    <w:link w:val="ChntrangChar"/>
+    <w:basedOn w:val="Normal"/>
+    <w:link w:val="FooterChar"/>
     <w:uiPriority w:val="99"/>
     <w:unhideWhenUsed/>
     <w:rsid w:val="004E7DB5"/>
@@ -5699,10 +6107,10 @@
       </w:tabs>
     </w:pPr>
   </w:style>
-  <w:style w:type="character" w:customStyle="1" w:styleId="ChntrangChar">
-    <w:name w:val="Chân trang Char"/>
-    <w:basedOn w:val="Phngmcinhcuaoanvn"/>
-    <w:link w:val="Chntrang"/>
+  <w:style w:type="character" w:customStyle="1" w:styleId="FooterChar">
+    <w:name w:val="Footer Char"/>
+    <w:basedOn w:val="DefaultParagraphFont"/>
+    <w:link w:val="Footer"/>
     <w:uiPriority w:val="99"/>
     <w:rsid w:val="004E7DB5"/>
     <w:rPr>
@@ -6000,7 +6408,7 @@
 </file>
 
 <file path=customXml/itemProps1.xml><?xml version="1.0" encoding="utf-8"?>
-<ds:datastoreItem xmlns:ds="http://schemas.openxmlformats.org/officeDocument/2006/customXml" ds:itemID="{7E97EE89-107C-409B-822C-300AD50EFE9E}">
+<ds:datastoreItem xmlns:ds="http://schemas.openxmlformats.org/officeDocument/2006/customXml" ds:itemID="{BFFBC10C-DFDF-43ED-919D-4F3549979C22}">
   <ds:schemaRefs>
     <ds:schemaRef ds:uri="http://schemas.openxmlformats.org/officeDocument/2006/bibliography"/>
   </ds:schemaRefs>

</xml_diff>